<commit_message>
The final touches to the Excel Homework
</commit_message>
<xml_diff>
--- a/Excel Challenge/Excel Challenges.docx
+++ b/Excel Challenge/Excel Challenges.docx
@@ -38,27 +38,21 @@
         <w:t xml:space="preserve"> top three categories</w:t>
       </w:r>
       <w:r>
-        <w:t xml:space="preserve"> with a </w:t>
-      </w:r>
-      <w:r>
-        <w:t>success percentage</w:t>
-      </w:r>
-      <w:r>
-        <w:t xml:space="preserve"> greater than </w:t>
-      </w:r>
-      <w:r>
-        <w:t>fifty seven</w:t>
-      </w:r>
-      <w:r>
-        <w:t xml:space="preserve"> percen</w:t>
-      </w:r>
-      <w:r>
-        <w:t>t.</w:t>
+        <w:t>,</w:t>
       </w:r>
       <w:r>
         <w:t xml:space="preserve"> </w:t>
       </w:r>
       <w:r>
+        <w:t>as found in the Parent Category pivot, with a total of one thousand and seventy-nine successful campaigns</w:t>
+      </w:r>
+      <w:r>
+        <w:t>.</w:t>
+      </w:r>
+      <w:r>
+        <w:t xml:space="preserve"> </w:t>
+      </w:r>
+      <w:r>
         <w:t>M</w:t>
       </w:r>
       <w:r>
@@ -80,10 +74,22 @@
         <w:t xml:space="preserve"> </w:t>
       </w:r>
       <w:r>
-        <w:t>a success percentage of over seventy five percent</w:t>
-      </w:r>
-      <w:r>
-        <w:t>. The least successful categories were journalism and food. Food had a success rate of less than twenty percent and journalism didn’t have one successful campaign.</w:t>
+        <w:t>eight hundred and thirty-nine successful campaigns</w:t>
+      </w:r>
+      <w:r>
+        <w:t xml:space="preserve">. The least successful categories were journalism and food. Food had </w:t>
+      </w:r>
+      <w:r>
+        <w:t xml:space="preserve">only </w:t>
+      </w:r>
+      <w:r>
+        <w:t>thirty-four</w:t>
+      </w:r>
+      <w:r>
+        <w:t xml:space="preserve"> successful campaigns</w:t>
+      </w:r>
+      <w:r>
+        <w:t xml:space="preserve"> and journalism didn’t have one successful campaign.</w:t>
       </w:r>
       <w:r>
         <w:t xml:space="preserve"> This information would be relevant to </w:t>
@@ -119,7 +125,13 @@
         </w:numPr>
       </w:pPr>
       <w:r>
-        <w:t xml:space="preserve">The best time of year to launch a campaign. The </w:t>
+        <w:t>The best time of year to launch a campaign</w:t>
+      </w:r>
+      <w:r>
+        <w:t xml:space="preserve"> seen in the Category Line Chart</w:t>
+      </w:r>
+      <w:r>
+        <w:t xml:space="preserve">. The </w:t>
       </w:r>
       <w:r>
         <w:t>Spring ha</w:t>
@@ -137,7 +149,19 @@
         <w:t>, seeing a small spike in November</w:t>
       </w:r>
       <w:r>
-        <w:t>. The best month to launch is May with a success percentage of sixty percent. The worst month is December with a success rate of forty four percent. This information is very important to anyone looking for the best time to launch a campaign to ensure its success.</w:t>
+        <w:t xml:space="preserve">. The best month to launch is May with </w:t>
+      </w:r>
+      <w:r>
+        <w:t>two hundred and thirty-four successful campaigns.</w:t>
+      </w:r>
+      <w:r>
+        <w:t xml:space="preserve"> The worst month is December with</w:t>
+      </w:r>
+      <w:r>
+        <w:t xml:space="preserve"> only one hundred and eleven successful campaigns</w:t>
+      </w:r>
+      <w:r>
+        <w:t>. This information is very important to anyone looking for the best time to launch a campaign to ensure its success.</w:t>
       </w:r>
     </w:p>
     <w:p>
@@ -149,7 +173,13 @@
         </w:numPr>
       </w:pPr>
       <w:r>
-        <w:t>The correlations between goal amount and the rate of success in a campaign. There is an inverse correlation between success a</w:t>
+        <w:t>The correlations between goal amount and the rate of success in a campaign</w:t>
+      </w:r>
+      <w:r>
+        <w:t xml:space="preserve"> seen in the State by Goal Amount table</w:t>
+      </w:r>
+      <w:r>
+        <w:t>. There is an inverse correlation between success a</w:t>
       </w:r>
       <w:r>
         <w:t>nd the goal amount</w:t>
@@ -197,7 +227,13 @@
         </w:numPr>
       </w:pPr>
       <w:r>
-        <w:t>Most of the data is coming from only three categories, music, theatre, and film and video. More than one fourth of the data is coming from theatre, which also happens to be the most successful category. There would need to be more data from the other categories to make sure that the data from the theatre category isn’t skewing the overall success rate of the total data.</w:t>
+        <w:t>Most of the data is coming from only three categories, music, theatre, and film and video</w:t>
+      </w:r>
+      <w:r>
+        <w:t xml:space="preserve"> as seen in the Parent Category pivot table</w:t>
+      </w:r>
+      <w:r>
+        <w:t>. More than one fourth of the data is coming from theatre, which also happens to be the most successful category. There would need to be more data from the other categories to make sure that the data from the theatre category isn’t skewing the overall success rate of the total data.</w:t>
       </w:r>
     </w:p>
     <w:p>

</xml_diff>